<commit_message>
Updates to weekly reports.
Weekly reports now have a consistent format.
</commit_message>
<xml_diff>
--- a/Reports/Weekly Reports/Report Week-1.docx
+++ b/Reports/Weekly Reports/Report Week-1.docx
@@ -1,29 +1,47 @@
 
 <file path=word/document.xml><?xml version="1.0" encoding="utf-8"?>
-<w:document xmlns:wpc="http://schemas.microsoft.com/office/word/2010/wordprocessingCanvas" xmlns:cx="http://schemas.microsoft.com/office/drawing/2014/chartex" xmlns:cx1="http://schemas.microsoft.com/office/drawing/2015/9/8/chartex" xmlns:mc="http://schemas.openxmlformats.org/markup-compatibility/2006" xmlns:o="urn:schemas-microsoft-com:office:office" xmlns:r="http://schemas.openxmlformats.org/officeDocument/2006/relationships" xmlns:m="http://schemas.openxmlformats.org/officeDocument/2006/math" xmlns:v="urn:schemas-microsoft-com:vml" xmlns:wp14="http://schemas.microsoft.com/office/word/2010/wordprocessingDrawing" xmlns:wp="http://schemas.openxmlformats.org/drawingml/2006/wordprocessingDrawing" xmlns:w10="urn:schemas-microsoft-com:office:word" xmlns:w="http://schemas.openxmlformats.org/wordprocessingml/2006/main" xmlns:w14="http://schemas.microsoft.com/office/word/2010/wordml" xmlns:w15="http://schemas.microsoft.com/office/word/2012/wordml" xmlns:w16se="http://schemas.microsoft.com/office/word/2015/wordml/symex" xmlns:wpg="http://schemas.microsoft.com/office/word/2010/wordprocessingGroup" xmlns:wpi="http://schemas.microsoft.com/office/word/2010/wordprocessingInk" xmlns:wne="http://schemas.microsoft.com/office/word/2006/wordml" xmlns:wps="http://schemas.microsoft.com/office/word/2010/wordprocessingShape" mc:Ignorable="w14 w15 w16se wp14">
+<w:document xmlns:wpc="http://schemas.microsoft.com/office/word/2010/wordprocessingCanvas" xmlns:cx="http://schemas.microsoft.com/office/drawing/2014/chartex" xmlns:cx1="http://schemas.microsoft.com/office/drawing/2015/9/8/chartex" xmlns:cx2="http://schemas.microsoft.com/office/drawing/2015/10/21/chartex" xmlns:cx3="http://schemas.microsoft.com/office/drawing/2016/5/9/chartex" xmlns:cx4="http://schemas.microsoft.com/office/drawing/2016/5/10/chartex" xmlns:cx5="http://schemas.microsoft.com/office/drawing/2016/5/11/chartex" xmlns:cx6="http://schemas.microsoft.com/office/drawing/2016/5/12/chartex" xmlns:cx7="http://schemas.microsoft.com/office/drawing/2016/5/13/chartex" xmlns:cx8="http://schemas.microsoft.com/office/drawing/2016/5/14/chartex" xmlns:mc="http://schemas.openxmlformats.org/markup-compatibility/2006" xmlns:aink="http://schemas.microsoft.com/office/drawing/2016/ink" xmlns:am3d="http://schemas.microsoft.com/office/drawing/2017/model3d" xmlns:o="urn:schemas-microsoft-com:office:office" xmlns:r="http://schemas.openxmlformats.org/officeDocument/2006/relationships" xmlns:m="http://schemas.openxmlformats.org/officeDocument/2006/math" xmlns:v="urn:schemas-microsoft-com:vml" xmlns:wp14="http://schemas.microsoft.com/office/word/2010/wordprocessingDrawing" xmlns:wp="http://schemas.openxmlformats.org/drawingml/2006/wordprocessingDrawing" xmlns:w10="urn:schemas-microsoft-com:office:word" xmlns:w="http://schemas.openxmlformats.org/wordprocessingml/2006/main" xmlns:w14="http://schemas.microsoft.com/office/word/2010/wordml" xmlns:w15="http://schemas.microsoft.com/office/word/2012/wordml" xmlns:w16cid="http://schemas.microsoft.com/office/word/2016/wordml/cid" xmlns:w16se="http://schemas.microsoft.com/office/word/2015/wordml/symex" xmlns:wpg="http://schemas.microsoft.com/office/word/2010/wordprocessingGroup" xmlns:wpi="http://schemas.microsoft.com/office/word/2010/wordprocessingInk" xmlns:wne="http://schemas.microsoft.com/office/word/2006/wordml" xmlns:wps="http://schemas.microsoft.com/office/word/2010/wordprocessingShape" mc:Ignorable="w14 w15 w16se w16cid wp14">
   <w:body>
     <w:p>
       <w:pPr>
         <w:pStyle w:val="Title"/>
+        <w:contextualSpacing w:val="0"/>
         <w:jc w:val="center"/>
         <w:rPr>
-          <w:rFonts w:ascii="Times New Roman" w:hAnsi="Times New Roman" w:cs="Times New Roman"/>
+          <w:rFonts w:ascii="Times New Roman" w:eastAsia="Times New Roman" w:hAnsi="Times New Roman" w:cs="Times New Roman"/>
           <w:sz w:val="32"/>
           <w:szCs w:val="32"/>
         </w:rPr>
       </w:pPr>
       <w:r>
         <w:rPr>
-          <w:rFonts w:ascii="Times New Roman" w:hAnsi="Times New Roman" w:cs="Times New Roman"/>
+          <w:rFonts w:ascii="Times New Roman" w:eastAsia="Times New Roman" w:hAnsi="Times New Roman" w:cs="Times New Roman"/>
           <w:sz w:val="32"/>
           <w:szCs w:val="32"/>
         </w:rPr>
-        <w:t>Weekly Report</w:t>
+        <w:t>Week-</w:t>
+      </w:r>
+      <w:r>
+        <w:rPr>
+          <w:rFonts w:ascii="Times New Roman" w:eastAsia="Times New Roman" w:hAnsi="Times New Roman" w:cs="Times New Roman"/>
+          <w:sz w:val="32"/>
+          <w:szCs w:val="32"/>
+        </w:rPr>
+        <w:t>1</w:t>
+      </w:r>
+      <w:r>
+        <w:rPr>
+          <w:rFonts w:ascii="Times New Roman" w:eastAsia="Times New Roman" w:hAnsi="Times New Roman" w:cs="Times New Roman"/>
+          <w:sz w:val="32"/>
+          <w:szCs w:val="32"/>
+        </w:rPr>
+        <w:t xml:space="preserve"> Report</w:t>
       </w:r>
     </w:p>
     <w:p>
       <w:pPr>
         <w:pStyle w:val="Title"/>
+        <w:spacing w:line="360" w:lineRule="auto"/>
         <w:jc w:val="center"/>
         <w:rPr>
           <w:rFonts w:ascii="Times New Roman" w:hAnsi="Times New Roman" w:cs="Times New Roman"/>
@@ -32,7 +50,6 @@
         </w:rPr>
       </w:pPr>
       <w:bookmarkStart w:id="0" w:name="_GoBack"/>
-      <w:bookmarkEnd w:id="0"/>
       <w:r>
         <w:rPr>
           <w:rFonts w:ascii="Times New Roman" w:hAnsi="Times New Roman" w:cs="Times New Roman"/>
@@ -41,13 +58,24 @@
         </w:rPr>
         <w:t>D Swami</w:t>
       </w:r>
-    </w:p>
-    <w:p/>
+      <w:bookmarkEnd w:id="0"/>
+    </w:p>
+    <w:p>
+      <w:pPr>
+        <w:spacing w:after="0" w:line="360" w:lineRule="auto"/>
+        <w:contextualSpacing/>
+        <w:rPr>
+          <w:rFonts w:ascii="Times New Roman" w:hAnsi="Times New Roman" w:cs="Times New Roman"/>
+        </w:rPr>
+      </w:pPr>
+    </w:p>
     <w:p>
       <w:pPr>
         <w:pStyle w:val="Title"/>
-        <w:rPr>
-          <w:rFonts w:ascii="Times New Roman" w:hAnsi="Times New Roman" w:cs="Times New Roman"/>
+        <w:spacing w:line="360" w:lineRule="auto"/>
+        <w:rPr>
+          <w:rFonts w:ascii="Times New Roman" w:hAnsi="Times New Roman" w:cs="Times New Roman"/>
+          <w:b/>
           <w:sz w:val="28"/>
           <w:szCs w:val="32"/>
         </w:rPr>
@@ -55,6 +83,7 @@
       <w:r>
         <w:rPr>
           <w:rFonts w:ascii="Times New Roman" w:hAnsi="Times New Roman" w:cs="Times New Roman"/>
+          <w:b/>
           <w:sz w:val="28"/>
           <w:szCs w:val="32"/>
         </w:rPr>
@@ -62,6 +91,8 @@
       </w:r>
       <w:r>
         <w:rPr>
+          <w:rFonts w:ascii="Times New Roman" w:hAnsi="Times New Roman" w:cs="Times New Roman"/>
+          <w:b/>
           <w:sz w:val="52"/>
         </w:rPr>
         <w:t xml:space="preserve"> </w:t>
@@ -69,15 +100,37 @@
       <w:r>
         <w:rPr>
           <w:rFonts w:ascii="Times New Roman" w:hAnsi="Times New Roman" w:cs="Times New Roman"/>
+          <w:b/>
           <w:sz w:val="28"/>
           <w:szCs w:val="32"/>
         </w:rPr>
         <w:t>On studying the performance of Hadoop Map Reduce vs MPI for Aggregation Operations: A Big Data Challenge</w:t>
       </w:r>
     </w:p>
-    <w:p/>
-    <w:p>
-      <w:r>
+    <w:p>
+      <w:pPr>
+        <w:spacing w:after="0" w:line="360" w:lineRule="auto"/>
+        <w:contextualSpacing/>
+        <w:rPr>
+          <w:rFonts w:ascii="Times New Roman" w:hAnsi="Times New Roman" w:cs="Times New Roman"/>
+          <w:sz w:val="24"/>
+        </w:rPr>
+      </w:pPr>
+    </w:p>
+    <w:p>
+      <w:pPr>
+        <w:spacing w:after="0" w:line="360" w:lineRule="auto"/>
+        <w:contextualSpacing/>
+        <w:rPr>
+          <w:rFonts w:ascii="Times New Roman" w:hAnsi="Times New Roman" w:cs="Times New Roman"/>
+          <w:sz w:val="24"/>
+        </w:rPr>
+      </w:pPr>
+      <w:r>
+        <w:rPr>
+          <w:rFonts w:ascii="Times New Roman" w:hAnsi="Times New Roman" w:cs="Times New Roman"/>
+          <w:sz w:val="24"/>
+        </w:rPr>
         <w:t>The following project aimed at benchmarking various parameters of Map Reduce &amp; MPI for parallel I/O. In the first week of the work, I have accomplished following tasks:</w:t>
       </w:r>
     </w:p>
@@ -88,16 +141,33 @@
           <w:ilvl w:val="0"/>
           <w:numId w:val="1"/>
         </w:numPr>
-      </w:pPr>
-      <w:r>
+        <w:spacing w:after="0" w:line="360" w:lineRule="auto"/>
+        <w:rPr>
+          <w:rFonts w:ascii="Times New Roman" w:hAnsi="Times New Roman" w:cs="Times New Roman"/>
+          <w:sz w:val="24"/>
+        </w:rPr>
+      </w:pPr>
+      <w:r>
+        <w:rPr>
+          <w:rFonts w:ascii="Times New Roman" w:hAnsi="Times New Roman" w:cs="Times New Roman"/>
+          <w:sz w:val="24"/>
+        </w:rPr>
         <w:t>Build the Hadoop from source using required libraries (</w:t>
       </w:r>
       <w:proofErr w:type="spellStart"/>
       <w:r>
+        <w:rPr>
+          <w:rFonts w:ascii="Times New Roman" w:hAnsi="Times New Roman" w:cs="Times New Roman"/>
+          <w:sz w:val="24"/>
+        </w:rPr>
         <w:t>zlib</w:t>
       </w:r>
       <w:proofErr w:type="spellEnd"/>
       <w:r>
+        <w:rPr>
+          <w:rFonts w:ascii="Times New Roman" w:hAnsi="Times New Roman" w:cs="Times New Roman"/>
+          <w:sz w:val="24"/>
+        </w:rPr>
         <w:t xml:space="preserve"> and snappy, to be used for compression). </w:t>
       </w:r>
     </w:p>
@@ -108,11 +178,24 @@
           <w:ilvl w:val="0"/>
           <w:numId w:val="1"/>
         </w:numPr>
-      </w:pPr>
-      <w:r>
+        <w:spacing w:after="0" w:line="360" w:lineRule="auto"/>
+        <w:rPr>
+          <w:rFonts w:ascii="Times New Roman" w:hAnsi="Times New Roman" w:cs="Times New Roman"/>
+          <w:sz w:val="24"/>
+        </w:rPr>
+      </w:pPr>
+      <w:r>
+        <w:rPr>
+          <w:rFonts w:ascii="Times New Roman" w:hAnsi="Times New Roman" w:cs="Times New Roman"/>
+          <w:sz w:val="24"/>
+        </w:rPr>
         <w:t>Check the build and ran a small word count application to confirm their working</w:t>
       </w:r>
       <w:r>
+        <w:rPr>
+          <w:rFonts w:ascii="Times New Roman" w:hAnsi="Times New Roman" w:cs="Times New Roman"/>
+          <w:sz w:val="24"/>
+        </w:rPr>
         <w:t>.</w:t>
       </w:r>
     </w:p>
@@ -123,8 +206,17 @@
           <w:ilvl w:val="0"/>
           <w:numId w:val="1"/>
         </w:numPr>
-      </w:pPr>
-      <w:r>
+        <w:spacing w:after="0" w:line="360" w:lineRule="auto"/>
+        <w:rPr>
+          <w:rFonts w:ascii="Times New Roman" w:hAnsi="Times New Roman" w:cs="Times New Roman"/>
+          <w:sz w:val="24"/>
+        </w:rPr>
+      </w:pPr>
+      <w:r>
+        <w:rPr>
+          <w:rFonts w:ascii="Times New Roman" w:hAnsi="Times New Roman" w:cs="Times New Roman"/>
+          <w:sz w:val="24"/>
+        </w:rPr>
         <w:t>Developed the strategy to find min and max values in same Map Reduce program and implemented the same using Java.</w:t>
       </w:r>
     </w:p>
@@ -135,8 +227,17 @@
           <w:ilvl w:val="0"/>
           <w:numId w:val="1"/>
         </w:numPr>
-      </w:pPr>
-      <w:r>
+        <w:spacing w:after="0" w:line="360" w:lineRule="auto"/>
+        <w:rPr>
+          <w:rFonts w:ascii="Times New Roman" w:hAnsi="Times New Roman" w:cs="Times New Roman"/>
+          <w:sz w:val="24"/>
+        </w:rPr>
+      </w:pPr>
+      <w:r>
+        <w:rPr>
+          <w:rFonts w:ascii="Times New Roman" w:hAnsi="Times New Roman" w:cs="Times New Roman"/>
+          <w:sz w:val="24"/>
+        </w:rPr>
         <w:t>A small test of the working of the Map Reduce Jar was carried out using Eclipse.</w:t>
       </w:r>
     </w:p>
@@ -147,19 +248,48 @@
           <w:ilvl w:val="0"/>
           <w:numId w:val="1"/>
         </w:numPr>
-      </w:pPr>
-      <w:r>
+        <w:spacing w:after="0" w:line="360" w:lineRule="auto"/>
+        <w:rPr>
+          <w:rFonts w:ascii="Times New Roman" w:hAnsi="Times New Roman" w:cs="Times New Roman"/>
+          <w:sz w:val="24"/>
+        </w:rPr>
+      </w:pPr>
+      <w:r>
+        <w:rPr>
+          <w:rFonts w:ascii="Times New Roman" w:hAnsi="Times New Roman" w:cs="Times New Roman"/>
+          <w:sz w:val="24"/>
+        </w:rPr>
         <w:t>The complete dataset has been downloaded and stored in an external drive</w:t>
       </w:r>
       <w:r>
+        <w:rPr>
+          <w:rFonts w:ascii="Times New Roman" w:hAnsi="Times New Roman" w:cs="Times New Roman"/>
+          <w:sz w:val="24"/>
+        </w:rPr>
         <w:t>; ready for ingestion</w:t>
       </w:r>
       <w:r>
+        <w:rPr>
+          <w:rFonts w:ascii="Times New Roman" w:hAnsi="Times New Roman" w:cs="Times New Roman"/>
+          <w:sz w:val="24"/>
+        </w:rPr>
         <w:t xml:space="preserve">. </w:t>
       </w:r>
     </w:p>
     <w:p>
-      <w:r>
+      <w:pPr>
+        <w:spacing w:after="0" w:line="360" w:lineRule="auto"/>
+        <w:contextualSpacing/>
+        <w:rPr>
+          <w:rFonts w:ascii="Times New Roman" w:hAnsi="Times New Roman" w:cs="Times New Roman"/>
+          <w:sz w:val="24"/>
+        </w:rPr>
+      </w:pPr>
+      <w:r>
+        <w:rPr>
+          <w:rFonts w:ascii="Times New Roman" w:hAnsi="Times New Roman" w:cs="Times New Roman"/>
+          <w:sz w:val="24"/>
+        </w:rPr>
         <w:t>Issues tackled in the current week:</w:t>
       </w:r>
     </w:p>
@@ -170,28 +300,61 @@
           <w:ilvl w:val="0"/>
           <w:numId w:val="3"/>
         </w:numPr>
-      </w:pPr>
-      <w:r>
+        <w:spacing w:after="0" w:line="360" w:lineRule="auto"/>
+        <w:rPr>
+          <w:rFonts w:ascii="Times New Roman" w:hAnsi="Times New Roman" w:cs="Times New Roman"/>
+          <w:sz w:val="24"/>
+        </w:rPr>
+      </w:pPr>
+      <w:r>
+        <w:rPr>
+          <w:rFonts w:ascii="Times New Roman" w:hAnsi="Times New Roman" w:cs="Times New Roman"/>
+          <w:sz w:val="24"/>
+        </w:rPr>
         <w:t>Apache Hadoop build errors resulting from using</w:t>
       </w:r>
       <w:r>
+        <w:rPr>
+          <w:rFonts w:ascii="Times New Roman" w:hAnsi="Times New Roman" w:cs="Times New Roman"/>
+          <w:sz w:val="24"/>
+        </w:rPr>
         <w:t xml:space="preserve"> Oracle</w:t>
       </w:r>
       <w:r>
+        <w:rPr>
+          <w:rFonts w:ascii="Times New Roman" w:hAnsi="Times New Roman" w:cs="Times New Roman"/>
+          <w:sz w:val="24"/>
+        </w:rPr>
         <w:t xml:space="preserve"> Java 9. The problem was identified to be Activation package (</w:t>
       </w:r>
       <w:proofErr w:type="spellStart"/>
       <w:r>
+        <w:rPr>
+          <w:rFonts w:ascii="Times New Roman" w:hAnsi="Times New Roman" w:cs="Times New Roman"/>
+          <w:sz w:val="24"/>
+        </w:rPr>
         <w:t>java</w:t>
       </w:r>
       <w:r>
+        <w:rPr>
+          <w:rFonts w:ascii="Times New Roman" w:hAnsi="Times New Roman" w:cs="Times New Roman"/>
+          <w:sz w:val="24"/>
+        </w:rPr>
         <w:t>x.activation</w:t>
       </w:r>
       <w:proofErr w:type="spellEnd"/>
       <w:r>
+        <w:rPr>
+          <w:rFonts w:ascii="Times New Roman" w:hAnsi="Times New Roman" w:cs="Times New Roman"/>
+          <w:sz w:val="24"/>
+        </w:rPr>
         <w:t>)</w:t>
       </w:r>
       <w:r>
+        <w:rPr>
+          <w:rFonts w:ascii="Times New Roman" w:hAnsi="Times New Roman" w:cs="Times New Roman"/>
+          <w:sz w:val="24"/>
+        </w:rPr>
         <w:t xml:space="preserve"> was discontinued to be packed from the Java 9 bundle. Currently used the JAVA_OPTS parameter to get activation package but plan to downgrade to oracle Java 9 in next week. </w:t>
       </w:r>
     </w:p>
@@ -202,13 +365,34 @@
           <w:ilvl w:val="0"/>
           <w:numId w:val="3"/>
         </w:numPr>
-      </w:pPr>
-      <w:r>
+        <w:spacing w:after="0" w:line="360" w:lineRule="auto"/>
+        <w:rPr>
+          <w:rFonts w:ascii="Times New Roman" w:hAnsi="Times New Roman" w:cs="Times New Roman"/>
+          <w:sz w:val="24"/>
+        </w:rPr>
+      </w:pPr>
+      <w:r>
+        <w:rPr>
+          <w:rFonts w:ascii="Times New Roman" w:hAnsi="Times New Roman" w:cs="Times New Roman"/>
+          <w:sz w:val="24"/>
+        </w:rPr>
         <w:t>Hadoop jars class path errors resolved for Map Reduce program builds when using Eclipse.</w:t>
       </w:r>
     </w:p>
     <w:p>
-      <w:r>
+      <w:pPr>
+        <w:spacing w:after="0" w:line="360" w:lineRule="auto"/>
+        <w:contextualSpacing/>
+        <w:rPr>
+          <w:rFonts w:ascii="Times New Roman" w:hAnsi="Times New Roman" w:cs="Times New Roman"/>
+          <w:sz w:val="24"/>
+        </w:rPr>
+      </w:pPr>
+      <w:r>
+        <w:rPr>
+          <w:rFonts w:ascii="Times New Roman" w:hAnsi="Times New Roman" w:cs="Times New Roman"/>
+          <w:sz w:val="24"/>
+        </w:rPr>
         <w:t>Tasks for the upcoming week:</w:t>
       </w:r>
     </w:p>
@@ -219,8 +403,17 @@
           <w:ilvl w:val="0"/>
           <w:numId w:val="2"/>
         </w:numPr>
-      </w:pPr>
-      <w:r>
+        <w:spacing w:after="0" w:line="360" w:lineRule="auto"/>
+        <w:rPr>
+          <w:rFonts w:ascii="Times New Roman" w:hAnsi="Times New Roman" w:cs="Times New Roman"/>
+          <w:sz w:val="24"/>
+        </w:rPr>
+      </w:pPr>
+      <w:r>
+        <w:rPr>
+          <w:rFonts w:ascii="Times New Roman" w:hAnsi="Times New Roman" w:cs="Times New Roman"/>
+          <w:sz w:val="24"/>
+        </w:rPr>
         <w:t>Identify the best way to ingest the data. Also, includes a literature review of available tools. (Wednesday)</w:t>
       </w:r>
     </w:p>
@@ -231,15 +424,18 @@
           <w:ilvl w:val="0"/>
           <w:numId w:val="2"/>
         </w:numPr>
-      </w:pPr>
-      <w:r>
-        <w:t>Ingest the data and record the ingestion rate.</w:t>
-      </w:r>
-      <w:r>
-        <w:t xml:space="preserve"> </w:t>
-      </w:r>
-      <w:r>
-        <w:t>(Wednesday)</w:t>
+        <w:spacing w:after="0" w:line="360" w:lineRule="auto"/>
+        <w:rPr>
+          <w:rFonts w:ascii="Times New Roman" w:hAnsi="Times New Roman" w:cs="Times New Roman"/>
+          <w:sz w:val="24"/>
+        </w:rPr>
+      </w:pPr>
+      <w:r>
+        <w:rPr>
+          <w:rFonts w:ascii="Times New Roman" w:hAnsi="Times New Roman" w:cs="Times New Roman"/>
+          <w:sz w:val="24"/>
+        </w:rPr>
+        <w:t>Ingest the data and record the ingestion rate. (Wednesday)</w:t>
       </w:r>
     </w:p>
     <w:p>
@@ -249,15 +445,18 @@
           <w:ilvl w:val="0"/>
           <w:numId w:val="2"/>
         </w:numPr>
-      </w:pPr>
-      <w:r>
-        <w:t>Debug the Map Reduce code for a small number of input files and record the time stamp and memory usage. This would serve as a benchmark for carrying out complete analysis.</w:t>
-      </w:r>
-      <w:r>
-        <w:t xml:space="preserve"> </w:t>
-      </w:r>
-      <w:r>
-        <w:t>(Thursday, Friday, Saturday)</w:t>
+        <w:spacing w:after="0" w:line="360" w:lineRule="auto"/>
+        <w:rPr>
+          <w:rFonts w:ascii="Times New Roman" w:hAnsi="Times New Roman" w:cs="Times New Roman"/>
+          <w:sz w:val="24"/>
+        </w:rPr>
+      </w:pPr>
+      <w:r>
+        <w:rPr>
+          <w:rFonts w:ascii="Times New Roman" w:hAnsi="Times New Roman" w:cs="Times New Roman"/>
+          <w:sz w:val="24"/>
+        </w:rPr>
+        <w:t>Debug the Map Reduce code for a small number of input files and record the time stamp and memory usage. This would serve as a benchmark for carrying out complete analysis. (Thursday, Friday, Saturday)</w:t>
       </w:r>
     </w:p>
     <w:p>
@@ -267,13 +466,35 @@
           <w:ilvl w:val="0"/>
           <w:numId w:val="2"/>
         </w:numPr>
-      </w:pPr>
-      <w:r>
+        <w:spacing w:after="0" w:line="360" w:lineRule="auto"/>
+        <w:rPr>
+          <w:rFonts w:ascii="Times New Roman" w:hAnsi="Times New Roman" w:cs="Times New Roman"/>
+          <w:sz w:val="24"/>
+        </w:rPr>
+      </w:pPr>
+      <w:r>
+        <w:rPr>
+          <w:rFonts w:ascii="Times New Roman" w:hAnsi="Times New Roman" w:cs="Times New Roman"/>
+          <w:sz w:val="24"/>
+        </w:rPr>
         <w:t>Literature review of MPI for group by aggregate queries. (Monday &amp; Tuesday).</w:t>
       </w:r>
     </w:p>
     <w:p>
-      <w:r>
+      <w:pPr>
+        <w:spacing w:after="0" w:line="360" w:lineRule="auto"/>
+        <w:contextualSpacing/>
+        <w:rPr>
+          <w:rFonts w:ascii="Times New Roman" w:hAnsi="Times New Roman" w:cs="Times New Roman"/>
+          <w:sz w:val="24"/>
+        </w:rPr>
+      </w:pPr>
+      <w:r>
+        <w:rPr>
+          <w:rFonts w:ascii="Times New Roman" w:hAnsi="Times New Roman" w:cs="Times New Roman"/>
+          <w:sz w:val="24"/>
+        </w:rPr>
+        <w:lastRenderedPageBreak/>
         <w:t>Expected Issues in the coming week:</w:t>
       </w:r>
     </w:p>
@@ -284,8 +505,17 @@
           <w:ilvl w:val="0"/>
           <w:numId w:val="4"/>
         </w:numPr>
-      </w:pPr>
-      <w:r>
+        <w:spacing w:after="0" w:line="360" w:lineRule="auto"/>
+        <w:rPr>
+          <w:rFonts w:ascii="Times New Roman" w:hAnsi="Times New Roman" w:cs="Times New Roman"/>
+          <w:sz w:val="24"/>
+        </w:rPr>
+      </w:pPr>
+      <w:r>
+        <w:rPr>
+          <w:rFonts w:ascii="Times New Roman" w:hAnsi="Times New Roman" w:cs="Times New Roman"/>
+          <w:sz w:val="24"/>
+        </w:rPr>
         <w:t>Ingestion issues.</w:t>
       </w:r>
     </w:p>
@@ -296,27 +526,49 @@
           <w:ilvl w:val="0"/>
           <w:numId w:val="4"/>
         </w:numPr>
-      </w:pPr>
-      <w:r>
+        <w:spacing w:after="0" w:line="360" w:lineRule="auto"/>
+        <w:rPr>
+          <w:rFonts w:ascii="Times New Roman" w:hAnsi="Times New Roman" w:cs="Times New Roman"/>
+          <w:sz w:val="24"/>
+        </w:rPr>
+      </w:pPr>
+      <w:r>
+        <w:rPr>
+          <w:rFonts w:ascii="Times New Roman" w:hAnsi="Times New Roman" w:cs="Times New Roman"/>
+          <w:sz w:val="24"/>
+        </w:rPr>
         <w:t xml:space="preserve">Out-of-Memory Heap issues with Map Reduce using </w:t>
       </w:r>
       <w:proofErr w:type="spellStart"/>
       <w:r>
+        <w:rPr>
+          <w:rFonts w:ascii="Times New Roman" w:hAnsi="Times New Roman" w:cs="Times New Roman"/>
+          <w:sz w:val="24"/>
+        </w:rPr>
         <w:t>mapred.child.java.opts</w:t>
       </w:r>
       <w:proofErr w:type="spellEnd"/>
       <w:r>
-        <w:t>=-Xmx1024M</w:t>
-      </w:r>
-      <w:r>
-        <w:t xml:space="preserve"> should solve the problem. The following property would allocate a max of 1 GB per mapper task </w:t>
+        <w:rPr>
+          <w:rFonts w:ascii="Times New Roman" w:hAnsi="Times New Roman" w:cs="Times New Roman"/>
+          <w:sz w:val="24"/>
+        </w:rPr>
+        <w:t xml:space="preserve">=-Xmx1024M should solve the problem. The following property would allocate a max of 1 GB per mapper task </w:t>
       </w:r>
       <w:proofErr w:type="spellStart"/>
       <w:r>
+        <w:rPr>
+          <w:rFonts w:ascii="Times New Roman" w:hAnsi="Times New Roman" w:cs="Times New Roman"/>
+          <w:sz w:val="24"/>
+        </w:rPr>
         <w:t>ans</w:t>
       </w:r>
       <w:proofErr w:type="spellEnd"/>
       <w:r>
+        <w:rPr>
+          <w:rFonts w:ascii="Times New Roman" w:hAnsi="Times New Roman" w:cs="Times New Roman"/>
+          <w:sz w:val="24"/>
+        </w:rPr>
         <w:t xml:space="preserve"> should be suffice.</w:t>
       </w:r>
     </w:p>
@@ -332,7 +584,7 @@
 </file>
 
 <file path=word/endnotes.xml><?xml version="1.0" encoding="utf-8"?>
-<w:endnotes xmlns:wpc="http://schemas.microsoft.com/office/word/2010/wordprocessingCanvas" xmlns:cx="http://schemas.microsoft.com/office/drawing/2014/chartex" xmlns:cx1="http://schemas.microsoft.com/office/drawing/2015/9/8/chartex" xmlns:mc="http://schemas.openxmlformats.org/markup-compatibility/2006" xmlns:o="urn:schemas-microsoft-com:office:office" xmlns:r="http://schemas.openxmlformats.org/officeDocument/2006/relationships" xmlns:m="http://schemas.openxmlformats.org/officeDocument/2006/math" xmlns:v="urn:schemas-microsoft-com:vml" xmlns:wp14="http://schemas.microsoft.com/office/word/2010/wordprocessingDrawing" xmlns:wp="http://schemas.openxmlformats.org/drawingml/2006/wordprocessingDrawing" xmlns:w10="urn:schemas-microsoft-com:office:word" xmlns:w="http://schemas.openxmlformats.org/wordprocessingml/2006/main" xmlns:w14="http://schemas.microsoft.com/office/word/2010/wordml" xmlns:w15="http://schemas.microsoft.com/office/word/2012/wordml" xmlns:w16se="http://schemas.microsoft.com/office/word/2015/wordml/symex" xmlns:wpg="http://schemas.microsoft.com/office/word/2010/wordprocessingGroup" xmlns:wpi="http://schemas.microsoft.com/office/word/2010/wordprocessingInk" xmlns:wne="http://schemas.microsoft.com/office/word/2006/wordml" xmlns:wps="http://schemas.microsoft.com/office/word/2010/wordprocessingShape" mc:Ignorable="w14 w15 w16se wp14">
+<w:endnotes xmlns:wpc="http://schemas.microsoft.com/office/word/2010/wordprocessingCanvas" xmlns:cx="http://schemas.microsoft.com/office/drawing/2014/chartex" xmlns:cx1="http://schemas.microsoft.com/office/drawing/2015/9/8/chartex" xmlns:cx2="http://schemas.microsoft.com/office/drawing/2015/10/21/chartex" xmlns:cx3="http://schemas.microsoft.com/office/drawing/2016/5/9/chartex" xmlns:cx4="http://schemas.microsoft.com/office/drawing/2016/5/10/chartex" xmlns:cx5="http://schemas.microsoft.com/office/drawing/2016/5/11/chartex" xmlns:cx6="http://schemas.microsoft.com/office/drawing/2016/5/12/chartex" xmlns:cx7="http://schemas.microsoft.com/office/drawing/2016/5/13/chartex" xmlns:cx8="http://schemas.microsoft.com/office/drawing/2016/5/14/chartex" xmlns:mc="http://schemas.openxmlformats.org/markup-compatibility/2006" xmlns:aink="http://schemas.microsoft.com/office/drawing/2016/ink" xmlns:am3d="http://schemas.microsoft.com/office/drawing/2017/model3d" xmlns:o="urn:schemas-microsoft-com:office:office" xmlns:r="http://schemas.openxmlformats.org/officeDocument/2006/relationships" xmlns:m="http://schemas.openxmlformats.org/officeDocument/2006/math" xmlns:v="urn:schemas-microsoft-com:vml" xmlns:wp14="http://schemas.microsoft.com/office/word/2010/wordprocessingDrawing" xmlns:wp="http://schemas.openxmlformats.org/drawingml/2006/wordprocessingDrawing" xmlns:w10="urn:schemas-microsoft-com:office:word" xmlns:w="http://schemas.openxmlformats.org/wordprocessingml/2006/main" xmlns:w14="http://schemas.microsoft.com/office/word/2010/wordml" xmlns:w15="http://schemas.microsoft.com/office/word/2012/wordml" xmlns:w16cid="http://schemas.microsoft.com/office/word/2016/wordml/cid" xmlns:w16se="http://schemas.microsoft.com/office/word/2015/wordml/symex" xmlns:wpg="http://schemas.microsoft.com/office/word/2010/wordprocessingGroup" xmlns:wpi="http://schemas.microsoft.com/office/word/2010/wordprocessingInk" xmlns:wne="http://schemas.microsoft.com/office/word/2006/wordml" xmlns:wps="http://schemas.microsoft.com/office/word/2010/wordprocessingShape" mc:Ignorable="w14 w15 w16se w16cid wp14">
   <w:endnote w:type="separator" w:id="-1">
     <w:p>
       <w:pPr>
@@ -357,7 +609,7 @@
 </file>
 
 <file path=word/footnotes.xml><?xml version="1.0" encoding="utf-8"?>
-<w:footnotes xmlns:wpc="http://schemas.microsoft.com/office/word/2010/wordprocessingCanvas" xmlns:cx="http://schemas.microsoft.com/office/drawing/2014/chartex" xmlns:cx1="http://schemas.microsoft.com/office/drawing/2015/9/8/chartex" xmlns:mc="http://schemas.openxmlformats.org/markup-compatibility/2006" xmlns:o="urn:schemas-microsoft-com:office:office" xmlns:r="http://schemas.openxmlformats.org/officeDocument/2006/relationships" xmlns:m="http://schemas.openxmlformats.org/officeDocument/2006/math" xmlns:v="urn:schemas-microsoft-com:vml" xmlns:wp14="http://schemas.microsoft.com/office/word/2010/wordprocessingDrawing" xmlns:wp="http://schemas.openxmlformats.org/drawingml/2006/wordprocessingDrawing" xmlns:w10="urn:schemas-microsoft-com:office:word" xmlns:w="http://schemas.openxmlformats.org/wordprocessingml/2006/main" xmlns:w14="http://schemas.microsoft.com/office/word/2010/wordml" xmlns:w15="http://schemas.microsoft.com/office/word/2012/wordml" xmlns:w16se="http://schemas.microsoft.com/office/word/2015/wordml/symex" xmlns:wpg="http://schemas.microsoft.com/office/word/2010/wordprocessingGroup" xmlns:wpi="http://schemas.microsoft.com/office/word/2010/wordprocessingInk" xmlns:wne="http://schemas.microsoft.com/office/word/2006/wordml" xmlns:wps="http://schemas.microsoft.com/office/word/2010/wordprocessingShape" mc:Ignorable="w14 w15 w16se wp14">
+<w:footnotes xmlns:wpc="http://schemas.microsoft.com/office/word/2010/wordprocessingCanvas" xmlns:cx="http://schemas.microsoft.com/office/drawing/2014/chartex" xmlns:cx1="http://schemas.microsoft.com/office/drawing/2015/9/8/chartex" xmlns:cx2="http://schemas.microsoft.com/office/drawing/2015/10/21/chartex" xmlns:cx3="http://schemas.microsoft.com/office/drawing/2016/5/9/chartex" xmlns:cx4="http://schemas.microsoft.com/office/drawing/2016/5/10/chartex" xmlns:cx5="http://schemas.microsoft.com/office/drawing/2016/5/11/chartex" xmlns:cx6="http://schemas.microsoft.com/office/drawing/2016/5/12/chartex" xmlns:cx7="http://schemas.microsoft.com/office/drawing/2016/5/13/chartex" xmlns:cx8="http://schemas.microsoft.com/office/drawing/2016/5/14/chartex" xmlns:mc="http://schemas.openxmlformats.org/markup-compatibility/2006" xmlns:aink="http://schemas.microsoft.com/office/drawing/2016/ink" xmlns:am3d="http://schemas.microsoft.com/office/drawing/2017/model3d" xmlns:o="urn:schemas-microsoft-com:office:office" xmlns:r="http://schemas.openxmlformats.org/officeDocument/2006/relationships" xmlns:m="http://schemas.openxmlformats.org/officeDocument/2006/math" xmlns:v="urn:schemas-microsoft-com:vml" xmlns:wp14="http://schemas.microsoft.com/office/word/2010/wordprocessingDrawing" xmlns:wp="http://schemas.openxmlformats.org/drawingml/2006/wordprocessingDrawing" xmlns:w10="urn:schemas-microsoft-com:office:word" xmlns:w="http://schemas.openxmlformats.org/wordprocessingml/2006/main" xmlns:w14="http://schemas.microsoft.com/office/word/2010/wordml" xmlns:w15="http://schemas.microsoft.com/office/word/2012/wordml" xmlns:w16cid="http://schemas.microsoft.com/office/word/2016/wordml/cid" xmlns:w16se="http://schemas.microsoft.com/office/word/2015/wordml/symex" xmlns:wpg="http://schemas.microsoft.com/office/word/2010/wordprocessingGroup" xmlns:wpi="http://schemas.microsoft.com/office/word/2010/wordprocessingInk" xmlns:wne="http://schemas.microsoft.com/office/word/2006/wordml" xmlns:wps="http://schemas.microsoft.com/office/word/2010/wordprocessingShape" mc:Ignorable="w14 w15 w16se w16cid wp14">
   <w:footnote w:type="separator" w:id="-1">
     <w:p>
       <w:pPr>
@@ -382,7 +634,7 @@
 </file>
 
 <file path=word/header1.xml><?xml version="1.0" encoding="utf-8"?>
-<w:hdr xmlns:wpc="http://schemas.microsoft.com/office/word/2010/wordprocessingCanvas" xmlns:cx="http://schemas.microsoft.com/office/drawing/2014/chartex" xmlns:cx1="http://schemas.microsoft.com/office/drawing/2015/9/8/chartex" xmlns:mc="http://schemas.openxmlformats.org/markup-compatibility/2006" xmlns:o="urn:schemas-microsoft-com:office:office" xmlns:r="http://schemas.openxmlformats.org/officeDocument/2006/relationships" xmlns:m="http://schemas.openxmlformats.org/officeDocument/2006/math" xmlns:v="urn:schemas-microsoft-com:vml" xmlns:wp14="http://schemas.microsoft.com/office/word/2010/wordprocessingDrawing" xmlns:wp="http://schemas.openxmlformats.org/drawingml/2006/wordprocessingDrawing" xmlns:w10="urn:schemas-microsoft-com:office:word" xmlns:w="http://schemas.openxmlformats.org/wordprocessingml/2006/main" xmlns:w14="http://schemas.microsoft.com/office/word/2010/wordml" xmlns:w15="http://schemas.microsoft.com/office/word/2012/wordml" xmlns:w16se="http://schemas.microsoft.com/office/word/2015/wordml/symex" xmlns:wpg="http://schemas.microsoft.com/office/word/2010/wordprocessingGroup" xmlns:wpi="http://schemas.microsoft.com/office/word/2010/wordprocessingInk" xmlns:wne="http://schemas.microsoft.com/office/word/2006/wordml" xmlns:wps="http://schemas.microsoft.com/office/word/2010/wordprocessingShape" mc:Ignorable="w14 w15 w16se wp14">
+<w:hdr xmlns:wpc="http://schemas.microsoft.com/office/word/2010/wordprocessingCanvas" xmlns:cx="http://schemas.microsoft.com/office/drawing/2014/chartex" xmlns:cx1="http://schemas.microsoft.com/office/drawing/2015/9/8/chartex" xmlns:cx2="http://schemas.microsoft.com/office/drawing/2015/10/21/chartex" xmlns:cx3="http://schemas.microsoft.com/office/drawing/2016/5/9/chartex" xmlns:cx4="http://schemas.microsoft.com/office/drawing/2016/5/10/chartex" xmlns:cx5="http://schemas.microsoft.com/office/drawing/2016/5/11/chartex" xmlns:cx6="http://schemas.microsoft.com/office/drawing/2016/5/12/chartex" xmlns:cx7="http://schemas.microsoft.com/office/drawing/2016/5/13/chartex" xmlns:cx8="http://schemas.microsoft.com/office/drawing/2016/5/14/chartex" xmlns:mc="http://schemas.openxmlformats.org/markup-compatibility/2006" xmlns:aink="http://schemas.microsoft.com/office/drawing/2016/ink" xmlns:am3d="http://schemas.microsoft.com/office/drawing/2017/model3d" xmlns:o="urn:schemas-microsoft-com:office:office" xmlns:r="http://schemas.openxmlformats.org/officeDocument/2006/relationships" xmlns:m="http://schemas.openxmlformats.org/officeDocument/2006/math" xmlns:v="urn:schemas-microsoft-com:vml" xmlns:wp14="http://schemas.microsoft.com/office/word/2010/wordprocessingDrawing" xmlns:wp="http://schemas.openxmlformats.org/drawingml/2006/wordprocessingDrawing" xmlns:w10="urn:schemas-microsoft-com:office:word" xmlns:w="http://schemas.openxmlformats.org/wordprocessingml/2006/main" xmlns:w14="http://schemas.microsoft.com/office/word/2010/wordml" xmlns:w15="http://schemas.microsoft.com/office/word/2012/wordml" xmlns:w16cid="http://schemas.microsoft.com/office/word/2016/wordml/cid" xmlns:w16se="http://schemas.microsoft.com/office/word/2015/wordml/symex" xmlns:wpg="http://schemas.microsoft.com/office/word/2010/wordprocessingGroup" xmlns:wpi="http://schemas.microsoft.com/office/word/2010/wordprocessingInk" xmlns:wne="http://schemas.microsoft.com/office/word/2006/wordml" xmlns:wps="http://schemas.microsoft.com/office/word/2010/wordprocessingShape" mc:Ignorable="w14 w15 w16se w16cid wp14">
   <w:p>
     <w:pPr>
       <w:pStyle w:val="Header"/>
@@ -404,7 +656,7 @@
 </file>
 
 <file path=word/numbering.xml><?xml version="1.0" encoding="utf-8"?>
-<w:numbering xmlns:wpc="http://schemas.microsoft.com/office/word/2010/wordprocessingCanvas" xmlns:cx="http://schemas.microsoft.com/office/drawing/2014/chartex" xmlns:cx1="http://schemas.microsoft.com/office/drawing/2015/9/8/chartex" xmlns:mc="http://schemas.openxmlformats.org/markup-compatibility/2006" xmlns:o="urn:schemas-microsoft-com:office:office" xmlns:r="http://schemas.openxmlformats.org/officeDocument/2006/relationships" xmlns:m="http://schemas.openxmlformats.org/officeDocument/2006/math" xmlns:v="urn:schemas-microsoft-com:vml" xmlns:wp14="http://schemas.microsoft.com/office/word/2010/wordprocessingDrawing" xmlns:wp="http://schemas.openxmlformats.org/drawingml/2006/wordprocessingDrawing" xmlns:w10="urn:schemas-microsoft-com:office:word" xmlns:w="http://schemas.openxmlformats.org/wordprocessingml/2006/main" xmlns:w14="http://schemas.microsoft.com/office/word/2010/wordml" xmlns:w15="http://schemas.microsoft.com/office/word/2012/wordml" xmlns:w16se="http://schemas.microsoft.com/office/word/2015/wordml/symex" xmlns:wpg="http://schemas.microsoft.com/office/word/2010/wordprocessingGroup" xmlns:wpi="http://schemas.microsoft.com/office/word/2010/wordprocessingInk" xmlns:wne="http://schemas.microsoft.com/office/word/2006/wordml" xmlns:wps="http://schemas.microsoft.com/office/word/2010/wordprocessingShape" mc:Ignorable="w14 w15 w16se wp14">
+<w:numbering xmlns:wpc="http://schemas.microsoft.com/office/word/2010/wordprocessingCanvas" xmlns:cx="http://schemas.microsoft.com/office/drawing/2014/chartex" xmlns:cx1="http://schemas.microsoft.com/office/drawing/2015/9/8/chartex" xmlns:cx2="http://schemas.microsoft.com/office/drawing/2015/10/21/chartex" xmlns:cx3="http://schemas.microsoft.com/office/drawing/2016/5/9/chartex" xmlns:cx4="http://schemas.microsoft.com/office/drawing/2016/5/10/chartex" xmlns:cx5="http://schemas.microsoft.com/office/drawing/2016/5/11/chartex" xmlns:cx6="http://schemas.microsoft.com/office/drawing/2016/5/12/chartex" xmlns:cx7="http://schemas.microsoft.com/office/drawing/2016/5/13/chartex" xmlns:cx8="http://schemas.microsoft.com/office/drawing/2016/5/14/chartex" xmlns:mc="http://schemas.openxmlformats.org/markup-compatibility/2006" xmlns:aink="http://schemas.microsoft.com/office/drawing/2016/ink" xmlns:am3d="http://schemas.microsoft.com/office/drawing/2017/model3d" xmlns:o="urn:schemas-microsoft-com:office:office" xmlns:r="http://schemas.openxmlformats.org/officeDocument/2006/relationships" xmlns:m="http://schemas.openxmlformats.org/officeDocument/2006/math" xmlns:v="urn:schemas-microsoft-com:vml" xmlns:wp14="http://schemas.microsoft.com/office/word/2010/wordprocessingDrawing" xmlns:wp="http://schemas.openxmlformats.org/drawingml/2006/wordprocessingDrawing" xmlns:w10="urn:schemas-microsoft-com:office:word" xmlns:w="http://schemas.openxmlformats.org/wordprocessingml/2006/main" xmlns:w14="http://schemas.microsoft.com/office/word/2010/wordml" xmlns:w15="http://schemas.microsoft.com/office/word/2012/wordml" xmlns:w16cid="http://schemas.microsoft.com/office/word/2016/wordml/cid" xmlns:w16se="http://schemas.microsoft.com/office/word/2015/wordml/symex" xmlns:wpg="http://schemas.microsoft.com/office/word/2010/wordprocessingGroup" xmlns:wpi="http://schemas.microsoft.com/office/word/2010/wordprocessingInk" xmlns:wne="http://schemas.microsoft.com/office/word/2006/wordml" xmlns:wps="http://schemas.microsoft.com/office/word/2010/wordprocessingShape" mc:Ignorable="w14 w15 w16se w16cid wp14">
   <w:abstractNum w:abstractNumId="0" w15:restartNumberingAfterBreak="0">
     <w:nsid w:val="178861BA"/>
     <w:multiLevelType w:val="hybridMultilevel"/>
@@ -777,7 +1029,7 @@
 </file>
 
 <file path=word/styles.xml><?xml version="1.0" encoding="utf-8"?>
-<w:styles xmlns:mc="http://schemas.openxmlformats.org/markup-compatibility/2006" xmlns:r="http://schemas.openxmlformats.org/officeDocument/2006/relationships" xmlns:w="http://schemas.openxmlformats.org/wordprocessingml/2006/main" xmlns:w14="http://schemas.microsoft.com/office/word/2010/wordml" xmlns:w15="http://schemas.microsoft.com/office/word/2012/wordml" xmlns:w16se="http://schemas.microsoft.com/office/word/2015/wordml/symex" mc:Ignorable="w14 w15 w16se">
+<w:styles xmlns:mc="http://schemas.openxmlformats.org/markup-compatibility/2006" xmlns:r="http://schemas.openxmlformats.org/officeDocument/2006/relationships" xmlns:w="http://schemas.openxmlformats.org/wordprocessingml/2006/main" xmlns:w14="http://schemas.microsoft.com/office/word/2010/wordml" xmlns:w15="http://schemas.microsoft.com/office/word/2012/wordml" xmlns:w16cid="http://schemas.microsoft.com/office/word/2016/wordml/cid" xmlns:w16se="http://schemas.microsoft.com/office/word/2015/wordml/symex" mc:Ignorable="w14 w15 w16se w16cid">
   <w:docDefaults>
     <w:rPrDefault>
       <w:rPr>
@@ -793,7 +1045,7 @@
       </w:pPr>
     </w:pPrDefault>
   </w:docDefaults>
-  <w:latentStyles w:defLockedState="0" w:defUIPriority="99" w:defSemiHidden="0" w:defUnhideWhenUsed="0" w:defQFormat="0" w:count="371">
+  <w:latentStyles w:defLockedState="0" w:defUIPriority="99" w:defSemiHidden="0" w:defUnhideWhenUsed="0" w:defQFormat="0" w:count="375">
     <w:lsdException w:name="Normal" w:uiPriority="0" w:qFormat="1"/>
     <w:lsdException w:name="heading 1" w:uiPriority="9" w:qFormat="1"/>
     <w:lsdException w:name="heading 2" w:semiHidden="1" w:uiPriority="9" w:unhideWhenUsed="1" w:qFormat="1"/>
@@ -1165,6 +1417,10 @@
     <w:lsdException w:name="List Table 5 Dark Accent 6" w:uiPriority="50"/>
     <w:lsdException w:name="List Table 6 Colorful Accent 6" w:uiPriority="51"/>
     <w:lsdException w:name="List Table 7 Colorful Accent 6" w:uiPriority="52"/>
+    <w:lsdException w:name="Mention" w:semiHidden="1" w:unhideWhenUsed="1"/>
+    <w:lsdException w:name="Smart Hyperlink" w:semiHidden="1" w:unhideWhenUsed="1"/>
+    <w:lsdException w:name="Hashtag" w:semiHidden="1" w:unhideWhenUsed="1"/>
+    <w:lsdException w:name="Unresolved Mention" w:semiHidden="1" w:unhideWhenUsed="1"/>
   </w:latentStyles>
   <w:style w:type="paragraph" w:default="1" w:styleId="Normal">
     <w:name w:val="Normal"/>

</xml_diff>